<commit_message>
Creato pdf con errori HTML
</commit_message>
<xml_diff>
--- a/RelazioneWB2/Analisi degli errori HTML individuati nel progetto.docx
+++ b/RelazioneWB2/Analisi degli errori HTML individuati nel progetto.docx
@@ -1,6 +1,6 @@
 
 <file path=word/document.xml><?xml version="1.0" encoding="utf-8"?>
-<w:document xmlns:wpc="http://schemas.microsoft.com/office/word/2010/wordprocessingCanvas" xmlns:cx="http://schemas.microsoft.com/office/drawing/2014/chartex" xmlns:cx1="http://schemas.microsoft.com/office/drawing/2015/9/8/chartex" xmlns:cx2="http://schemas.microsoft.com/office/drawing/2015/10/21/chartex" xmlns:cx3="http://schemas.microsoft.com/office/drawing/2016/5/9/chartex" xmlns:cx4="http://schemas.microsoft.com/office/drawing/2016/5/10/chartex" xmlns:cx5="http://schemas.microsoft.com/office/drawing/2016/5/11/chartex" xmlns:cx6="http://schemas.microsoft.com/office/drawing/2016/5/12/chartex" xmlns:cx7="http://schemas.microsoft.com/office/drawing/2016/5/13/chartex" xmlns:cx8="http://schemas.microsoft.com/office/drawing/2016/5/14/chartex" xmlns:mc="http://schemas.openxmlformats.org/markup-compatibility/2006" xmlns:aink="http://schemas.microsoft.com/office/drawing/2016/ink" xmlns:am3d="http://schemas.microsoft.com/office/drawing/2017/model3d" xmlns:o="urn:schemas-microsoft-com:office:office" xmlns:r="http://schemas.openxmlformats.org/officeDocument/2006/relationships" xmlns:m="http://schemas.openxmlformats.org/officeDocument/2006/math" xmlns:v="urn:schemas-microsoft-com:vml" xmlns:wp14="http://schemas.microsoft.com/office/word/2010/wordprocessingDrawing" xmlns:wp="http://schemas.openxmlformats.org/drawingml/2006/wordprocessingDrawing" xmlns:w10="urn:schemas-microsoft-com:office:word" xmlns:w="http://schemas.openxmlformats.org/wordprocessingml/2006/main" xmlns:w14="http://schemas.microsoft.com/office/word/2010/wordml" xmlns:w15="http://schemas.microsoft.com/office/word/2012/wordml" xmlns:w16cid="http://schemas.microsoft.com/office/word/2016/wordml/cid" xmlns:w16se="http://schemas.microsoft.com/office/word/2015/wordml/symex" xmlns:wpg="http://schemas.microsoft.com/office/word/2010/wordprocessingGroup" xmlns:wpi="http://schemas.microsoft.com/office/word/2010/wordprocessingInk" xmlns:wne="http://schemas.microsoft.com/office/word/2006/wordml" xmlns:wps="http://schemas.microsoft.com/office/word/2010/wordprocessingShape" mc:Ignorable="w14 w15 w16se w16cid wp14">
+<w:document xmlns:ve="http://schemas.openxmlformats.org/markup-compatibility/2006" xmlns:o="urn:schemas-microsoft-com:office:office" xmlns:r="http://schemas.openxmlformats.org/officeDocument/2006/relationships" xmlns:m="http://schemas.openxmlformats.org/officeDocument/2006/math" xmlns:v="urn:schemas-microsoft-com:vml" xmlns:wp="http://schemas.openxmlformats.org/drawingml/2006/wordprocessingDrawing" xmlns:w10="urn:schemas-microsoft-com:office:word" xmlns:w="http://schemas.openxmlformats.org/wordprocessingml/2006/main" xmlns:wne="http://schemas.microsoft.com/office/word/2006/wordml">
   <w:body>
     <w:p>
       <w:pPr>
@@ -57,19 +57,11 @@
           <w:rFonts w:ascii="Arial" w:hAnsi="Arial" w:cs="Arial"/>
         </w:rPr>
       </w:pPr>
-      <w:proofErr w:type="gramStart"/>
-      <w:r>
-        <w:rPr>
-          <w:rFonts w:ascii="Arial" w:hAnsi="Arial" w:cs="Arial"/>
-        </w:rPr>
-        <w:t>E’</w:t>
-      </w:r>
-      <w:proofErr w:type="gramEnd"/>
-      <w:r>
-        <w:rPr>
-          <w:rFonts w:ascii="Arial" w:hAnsi="Arial" w:cs="Arial"/>
-        </w:rPr>
-        <w:t xml:space="preserve"> da tenere presente che la parte &lt;head&gt; analizzata nella Home è la medesima in tutte le pagine del sito in quanto </w:t>
+      <w:r>
+        <w:rPr>
+          <w:rFonts w:ascii="Arial" w:hAnsi="Arial" w:cs="Arial"/>
+        </w:rPr>
+        <w:t xml:space="preserve">E’ da tenere presente che la parte &lt;head&gt; analizzata nella Home è la medesima in tutte le pagine del sito in quanto </w:t>
       </w:r>
       <w:r>
         <w:rPr>
@@ -137,6 +129,7 @@
         <w:rPr>
           <w:rFonts w:ascii="Arial" w:hAnsi="Arial" w:cs="Arial"/>
           <w:noProof/>
+          <w:lang w:eastAsia="it-IT"/>
         </w:rPr>
         <w:drawing>
           <wp:inline distT="0" distB="0" distL="0" distR="0">
@@ -157,7 +150,7 @@
                     <a:blip r:embed="rId5">
                       <a:extLst>
                         <a:ext uri="{28A0092B-C50C-407E-A947-70E740481C1C}">
-                          <a14:useLocalDpi xmlns:a14="http://schemas.microsoft.com/office/drawing/2010/main" val="0"/>
+                          <a14:useLocalDpi xmlns:a14="http://schemas.microsoft.com/office/drawing/2010/main" xmlns:wps="http://schemas.microsoft.com/office/word/2010/wordprocessingShape" xmlns:wpi="http://schemas.microsoft.com/office/word/2010/wordprocessingInk" xmlns:wpg="http://schemas.microsoft.com/office/word/2010/wordprocessingGroup" xmlns:w16se="http://schemas.microsoft.com/office/word/2015/wordml/symex" xmlns:w16cid="http://schemas.microsoft.com/office/word/2016/wordml/cid" xmlns:w15="http://schemas.microsoft.com/office/word/2012/wordml" xmlns:w14="http://schemas.microsoft.com/office/word/2010/wordml" xmlns:w="http://schemas.openxmlformats.org/wordprocessingml/2006/main" xmlns:w10="urn:schemas-microsoft-com:office:word" xmlns:wp14="http://schemas.microsoft.com/office/word/2010/wordprocessingDrawing" xmlns:v="urn:schemas-microsoft-com:vml" xmlns:o="urn:schemas-microsoft-com:office:office" xmlns:am3d="http://schemas.microsoft.com/office/drawing/2017/model3d" xmlns:aink="http://schemas.microsoft.com/office/drawing/2016/ink" xmlns:mc="http://schemas.openxmlformats.org/markup-compatibility/2006" xmlns:cx8="http://schemas.microsoft.com/office/drawing/2016/5/14/chartex" xmlns:cx7="http://schemas.microsoft.com/office/drawing/2016/5/13/chartex" xmlns:cx6="http://schemas.microsoft.com/office/drawing/2016/5/12/chartex" xmlns:cx5="http://schemas.microsoft.com/office/drawing/2016/5/11/chartex" xmlns:cx4="http://schemas.microsoft.com/office/drawing/2016/5/10/chartex" xmlns:cx3="http://schemas.microsoft.com/office/drawing/2016/5/9/chartex" xmlns:cx2="http://schemas.microsoft.com/office/drawing/2015/10/21/chartex" xmlns:cx1="http://schemas.microsoft.com/office/drawing/2015/9/8/chartex" xmlns:cx="http://schemas.microsoft.com/office/drawing/2014/chartex" xmlns:wpc="http://schemas.microsoft.com/office/word/2010/wordprocessingCanvas" xmlns="" val="0"/>
                         </a:ext>
                       </a:extLst>
                     </a:blip>
@@ -217,39 +210,91 @@
         <w:rPr>
           <w:rFonts w:ascii="Arial" w:hAnsi="Arial" w:cs="Arial"/>
         </w:rPr>
-        <w:t xml:space="preserve"> del documento HTML che avviene in L3.</w:t>
-      </w:r>
-      <w:r>
-        <w:rPr>
-          <w:rFonts w:ascii="Arial" w:hAnsi="Arial" w:cs="Arial"/>
-        </w:rPr>
-        <w:t xml:space="preserve"> </w:t>
-      </w:r>
-      <w:r>
-        <w:rPr>
-          <w:rFonts w:ascii="Arial" w:hAnsi="Arial" w:cs="Arial"/>
-        </w:rPr>
-        <w:t xml:space="preserve">L’errore è risolvibile collocando l’apertura del &lt;div&gt; in una posizione più consona a seguito dell’inizio del documento HTML </w:t>
-      </w:r>
-    </w:p>
-    <w:p>
-      <w:pPr>
-        <w:rPr>
-          <w:rFonts w:ascii="Arial" w:hAnsi="Arial" w:cs="Arial"/>
-        </w:rPr>
-      </w:pPr>
-    </w:p>
-    <w:p>
-      <w:pPr>
-        <w:rPr>
-          <w:rFonts w:ascii="Arial" w:hAnsi="Arial" w:cs="Arial"/>
-        </w:rPr>
-      </w:pPr>
-      <w:r>
-        <w:rPr>
-          <w:rFonts w:ascii="Arial" w:hAnsi="Arial" w:cs="Arial"/>
-        </w:rPr>
-        <w:t xml:space="preserve">In L8 è presente un &lt;link&gt; di riferimento a un font Google, l’attributo </w:t>
+        <w:t xml:space="preserve"> del documento HTML che avviene in L3.L’errore è risolvibile collocando l’apertura del &lt;div&gt; in una posizione più consona a seguito dell’inizio del documento HTML </w:t>
+      </w:r>
+    </w:p>
+    <w:p>
+      <w:pPr>
+        <w:rPr>
+          <w:rFonts w:ascii="Arial" w:hAnsi="Arial" w:cs="Arial"/>
+        </w:rPr>
+      </w:pPr>
+    </w:p>
+    <w:p>
+      <w:pPr>
+        <w:rPr>
+          <w:rFonts w:ascii="Arial" w:hAnsi="Arial" w:cs="Arial"/>
+        </w:rPr>
+      </w:pPr>
+      <w:r>
+        <w:rPr>
+          <w:rFonts w:ascii="Arial" w:hAnsi="Arial" w:cs="Arial"/>
+        </w:rPr>
+        <w:t xml:space="preserve">In </w:t>
+      </w:r>
+      <w:proofErr w:type="spellStart"/>
+      <w:r>
+        <w:rPr>
+          <w:rFonts w:ascii="Arial" w:hAnsi="Arial" w:cs="Arial"/>
+        </w:rPr>
+        <w:t>\textbf</w:t>
+      </w:r>
+      <w:proofErr w:type="spellEnd"/>
+      <w:r>
+        <w:rPr>
+          <w:rFonts w:ascii="Arial" w:hAnsi="Arial" w:cs="Arial"/>
+        </w:rPr>
+        <w:t>{</w:t>
+      </w:r>
+      <w:r>
+        <w:rPr>
+          <w:rFonts w:ascii="Arial" w:hAnsi="Arial" w:cs="Arial"/>
+        </w:rPr>
+        <w:t>L8</w:t>
+      </w:r>
+      <w:r>
+        <w:rPr>
+          <w:rFonts w:ascii="Arial" w:hAnsi="Arial" w:cs="Arial"/>
+        </w:rPr>
+        <w:t>}</w:t>
+      </w:r>
+      <w:r>
+        <w:rPr>
+          <w:rFonts w:ascii="Arial" w:hAnsi="Arial" w:cs="Arial"/>
+        </w:rPr>
+        <w:t xml:space="preserve"> è presente un </w:t>
+      </w:r>
+      <w:proofErr w:type="spellStart"/>
+      <w:r>
+        <w:rPr>
+          <w:rFonts w:ascii="Arial" w:hAnsi="Arial" w:cs="Arial"/>
+        </w:rPr>
+        <w:t>\textit</w:t>
+      </w:r>
+      <w:proofErr w:type="spellEnd"/>
+      <w:r>
+        <w:rPr>
+          <w:rFonts w:ascii="Arial" w:hAnsi="Arial" w:cs="Arial"/>
+        </w:rPr>
+        <w:t>{</w:t>
+      </w:r>
+      <w:r>
+        <w:rPr>
+          <w:rFonts w:ascii="Arial" w:hAnsi="Arial" w:cs="Arial"/>
+        </w:rPr>
+        <w:t>&lt;link&gt;</w:t>
+      </w:r>
+      <w:r>
+        <w:rPr>
+          <w:rFonts w:ascii="Arial" w:hAnsi="Arial" w:cs="Arial"/>
+        </w:rPr>
+        <w:t>}</w:t>
+      </w:r>
+      <w:r>
+        <w:rPr>
+          <w:rFonts w:ascii="Arial" w:hAnsi="Arial" w:cs="Arial"/>
+        </w:rPr>
+        <w:t xml:space="preserve"> di riferimento a un font Google, l’attributo </w:t>
       </w:r>
       <w:proofErr w:type="spellStart"/>
       <w:r>
@@ -263,15 +308,15 @@
         <w:rPr>
           <w:rFonts w:ascii="Arial" w:hAnsi="Arial" w:cs="Arial"/>
         </w:rPr>
-        <w:t xml:space="preserve"> però contiene una URL con spazio tra</w:t>
-      </w:r>
-      <w:r>
-        <w:rPr>
-          <w:rFonts w:ascii="Arial" w:hAnsi="Arial" w:cs="Arial"/>
-        </w:rPr>
-        <w:t xml:space="preserve"> </w:t>
-      </w:r>
-      <w:proofErr w:type="spellStart"/>
+        <w:t xml:space="preserve"> però contiene una URL con spazio </w:t>
+      </w:r>
+      <w:proofErr w:type="spellStart"/>
+      <w:r>
+        <w:rPr>
+          <w:rFonts w:ascii="Arial" w:hAnsi="Arial" w:cs="Arial"/>
+        </w:rPr>
+        <w:t>tra</w:t>
+      </w:r>
       <w:r>
         <w:rPr>
           <w:rFonts w:ascii="Arial" w:hAnsi="Arial" w:cs="Arial"/>
@@ -285,8 +330,17 @@
           <w:rFonts w:ascii="Arial" w:hAnsi="Arial" w:cs="Arial"/>
           <w:i/>
         </w:rPr>
-        <w:t xml:space="preserve"> e SC</w:t>
-      </w:r>
+        <w:t xml:space="preserve"> e </w:t>
+      </w:r>
+      <w:proofErr w:type="spellStart"/>
+      <w:r>
+        <w:rPr>
+          <w:rFonts w:ascii="Arial" w:hAnsi="Arial" w:cs="Arial"/>
+          <w:i/>
+        </w:rPr>
+        <w:t>SC</w:t>
+      </w:r>
+      <w:proofErr w:type="spellEnd"/>
       <w:r>
         <w:rPr>
           <w:rFonts w:ascii="Arial" w:hAnsi="Arial" w:cs="Arial"/>
@@ -344,6 +398,7 @@
         <w:rPr>
           <w:rFonts w:ascii="Arial" w:hAnsi="Arial" w:cs="Arial"/>
           <w:noProof/>
+          <w:lang w:eastAsia="it-IT"/>
         </w:rPr>
         <w:drawing>
           <wp:anchor distT="0" distB="0" distL="114300" distR="114300" simplePos="0" relativeHeight="251658240" behindDoc="0" locked="0" layoutInCell="1" allowOverlap="1">
@@ -372,7 +427,7 @@
                     <a:blip r:embed="rId6">
                       <a:extLst>
                         <a:ext uri="{28A0092B-C50C-407E-A947-70E740481C1C}">
-                          <a14:useLocalDpi xmlns:a14="http://schemas.microsoft.com/office/drawing/2010/main" val="0"/>
+                          <a14:useLocalDpi xmlns:a14="http://schemas.microsoft.com/office/drawing/2010/main" xmlns:wps="http://schemas.microsoft.com/office/word/2010/wordprocessingShape" xmlns:wpi="http://schemas.microsoft.com/office/word/2010/wordprocessingInk" xmlns:wpg="http://schemas.microsoft.com/office/word/2010/wordprocessingGroup" xmlns:w16se="http://schemas.microsoft.com/office/word/2015/wordml/symex" xmlns:w16cid="http://schemas.microsoft.com/office/word/2016/wordml/cid" xmlns:w15="http://schemas.microsoft.com/office/word/2012/wordml" xmlns:w14="http://schemas.microsoft.com/office/word/2010/wordml" xmlns:w="http://schemas.openxmlformats.org/wordprocessingml/2006/main" xmlns:w10="urn:schemas-microsoft-com:office:word" xmlns:wp14="http://schemas.microsoft.com/office/word/2010/wordprocessingDrawing" xmlns:v="urn:schemas-microsoft-com:vml" xmlns:o="urn:schemas-microsoft-com:office:office" xmlns:am3d="http://schemas.microsoft.com/office/drawing/2017/model3d" xmlns:aink="http://schemas.microsoft.com/office/drawing/2016/ink" xmlns:mc="http://schemas.openxmlformats.org/markup-compatibility/2006" xmlns:cx8="http://schemas.microsoft.com/office/drawing/2016/5/14/chartex" xmlns:cx7="http://schemas.microsoft.com/office/drawing/2016/5/13/chartex" xmlns:cx6="http://schemas.microsoft.com/office/drawing/2016/5/12/chartex" xmlns:cx5="http://schemas.microsoft.com/office/drawing/2016/5/11/chartex" xmlns:cx4="http://schemas.microsoft.com/office/drawing/2016/5/10/chartex" xmlns:cx3="http://schemas.microsoft.com/office/drawing/2016/5/9/chartex" xmlns:cx2="http://schemas.microsoft.com/office/drawing/2015/10/21/chartex" xmlns:cx1="http://schemas.microsoft.com/office/drawing/2015/9/8/chartex" xmlns:cx="http://schemas.microsoft.com/office/drawing/2014/chartex" xmlns:wpc="http://schemas.microsoft.com/office/word/2010/wordprocessingCanvas" xmlns="" val="0"/>
                         </a:ext>
                       </a:extLst>
                     </a:blip>
@@ -392,12 +447,6 @@
                 </pic:pic>
               </a:graphicData>
             </a:graphic>
-            <wp14:sizeRelH relativeFrom="page">
-              <wp14:pctWidth>0</wp14:pctWidth>
-            </wp14:sizeRelH>
-            <wp14:sizeRelV relativeFrom="page">
-              <wp14:pctHeight>0</wp14:pctHeight>
-            </wp14:sizeRelV>
           </wp:anchor>
         </w:drawing>
       </w:r>
@@ -489,7 +538,21 @@
         <w:rPr>
           <w:rFonts w:ascii="Arial" w:hAnsi="Arial" w:cs="Arial"/>
         </w:rPr>
-        <w:t xml:space="preserve">All’interno del &lt;body&gt; sono presenti numerose immagini prive di attributo “alt” il quale compromette l’accessibilità del sito web, in particolare risultano sprovviste dell’attributo le icone del menù categorie rendendo quindi inutilizzabile lo stesso da parte di screen </w:t>
+        <w:t xml:space="preserve">All’interno del &lt;body&gt; sono presenti numerose immagini prive di attributo “alt” il quale compromette l’accessibilità del sito web, in particolare risultano sprovviste dell’attributo le icone del menù categorie rendendo quindi inutilizzabile lo stesso da parte di </w:t>
+      </w:r>
+      <w:proofErr w:type="spellStart"/>
+      <w:r>
+        <w:rPr>
+          <w:rFonts w:ascii="Arial" w:hAnsi="Arial" w:cs="Arial"/>
+        </w:rPr>
+        <w:t>screen</w:t>
+      </w:r>
+      <w:proofErr w:type="spellEnd"/>
+      <w:r>
+        <w:rPr>
+          <w:rFonts w:ascii="Arial" w:hAnsi="Arial" w:cs="Arial"/>
+        </w:rPr>
+        <w:t xml:space="preserve"> </w:t>
       </w:r>
       <w:proofErr w:type="spellStart"/>
       <w:r>
@@ -600,6 +663,7 @@
         <w:rPr>
           <w:rFonts w:ascii="Arial" w:hAnsi="Arial" w:cs="Arial"/>
           <w:noProof/>
+          <w:lang w:eastAsia="it-IT"/>
         </w:rPr>
         <w:drawing>
           <wp:inline distT="0" distB="0" distL="0" distR="0">
@@ -620,7 +684,7 @@
                     <a:blip r:embed="rId7">
                       <a:extLst>
                         <a:ext uri="{28A0092B-C50C-407E-A947-70E740481C1C}">
-                          <a14:useLocalDpi xmlns:a14="http://schemas.microsoft.com/office/drawing/2010/main" val="0"/>
+                          <a14:useLocalDpi xmlns:a14="http://schemas.microsoft.com/office/drawing/2010/main" xmlns:wps="http://schemas.microsoft.com/office/word/2010/wordprocessingShape" xmlns:wpi="http://schemas.microsoft.com/office/word/2010/wordprocessingInk" xmlns:wpg="http://schemas.microsoft.com/office/word/2010/wordprocessingGroup" xmlns:w16se="http://schemas.microsoft.com/office/word/2015/wordml/symex" xmlns:w16cid="http://schemas.microsoft.com/office/word/2016/wordml/cid" xmlns:w15="http://schemas.microsoft.com/office/word/2012/wordml" xmlns:w14="http://schemas.microsoft.com/office/word/2010/wordml" xmlns:w="http://schemas.openxmlformats.org/wordprocessingml/2006/main" xmlns:w10="urn:schemas-microsoft-com:office:word" xmlns:wp14="http://schemas.microsoft.com/office/word/2010/wordprocessingDrawing" xmlns:v="urn:schemas-microsoft-com:vml" xmlns:o="urn:schemas-microsoft-com:office:office" xmlns:am3d="http://schemas.microsoft.com/office/drawing/2017/model3d" xmlns:aink="http://schemas.microsoft.com/office/drawing/2016/ink" xmlns:mc="http://schemas.openxmlformats.org/markup-compatibility/2006" xmlns:cx8="http://schemas.microsoft.com/office/drawing/2016/5/14/chartex" xmlns:cx7="http://schemas.microsoft.com/office/drawing/2016/5/13/chartex" xmlns:cx6="http://schemas.microsoft.com/office/drawing/2016/5/12/chartex" xmlns:cx5="http://schemas.microsoft.com/office/drawing/2016/5/11/chartex" xmlns:cx4="http://schemas.microsoft.com/office/drawing/2016/5/10/chartex" xmlns:cx3="http://schemas.microsoft.com/office/drawing/2016/5/9/chartex" xmlns:cx2="http://schemas.microsoft.com/office/drawing/2015/10/21/chartex" xmlns:cx1="http://schemas.microsoft.com/office/drawing/2015/9/8/chartex" xmlns:cx="http://schemas.microsoft.com/office/drawing/2014/chartex" xmlns:wpc="http://schemas.microsoft.com/office/word/2010/wordprocessingCanvas" xmlns="" val="0"/>
                         </a:ext>
                       </a:extLst>
                     </a:blip>
@@ -662,28 +726,28 @@
         <w:rPr>
           <w:rFonts w:ascii="Arial" w:hAnsi="Arial" w:cs="Arial"/>
         </w:rPr>
-        <w:t>In L111 è dichiarato un carattere speciale &amp;</w:t>
-      </w:r>
-      <w:proofErr w:type="spellStart"/>
-      <w:r>
-        <w:rPr>
-          <w:rFonts w:ascii="Arial" w:hAnsi="Arial" w:cs="Arial"/>
-        </w:rPr>
-        <w:t>egrave</w:t>
-      </w:r>
-      <w:proofErr w:type="spellEnd"/>
-      <w:r>
-        <w:rPr>
-          <w:rFonts w:ascii="Arial" w:hAnsi="Arial" w:cs="Arial"/>
-        </w:rPr>
-        <w:t xml:space="preserve"> privo di punto e virgola terminale, la corretta dichiarazione è &amp;</w:t>
-      </w:r>
-      <w:proofErr w:type="spellStart"/>
-      <w:r>
-        <w:rPr>
-          <w:rFonts w:ascii="Arial" w:hAnsi="Arial" w:cs="Arial"/>
-        </w:rPr>
-        <w:t>egrave</w:t>
+        <w:t xml:space="preserve">In L111 è dichiarato un carattere speciale </w:t>
+      </w:r>
+      <w:proofErr w:type="spellStart"/>
+      <w:r>
+        <w:rPr>
+          <w:rFonts w:ascii="Arial" w:hAnsi="Arial" w:cs="Arial"/>
+        </w:rPr>
+        <w:t>&amp;egrave</w:t>
+      </w:r>
+      <w:proofErr w:type="spellEnd"/>
+      <w:r>
+        <w:rPr>
+          <w:rFonts w:ascii="Arial" w:hAnsi="Arial" w:cs="Arial"/>
+        </w:rPr>
+        <w:t xml:space="preserve"> privo di punto e virgola terminale, la corretta dichiarazione è </w:t>
+      </w:r>
+      <w:proofErr w:type="spellStart"/>
+      <w:r>
+        <w:rPr>
+          <w:rFonts w:ascii="Arial" w:hAnsi="Arial" w:cs="Arial"/>
+        </w:rPr>
+        <w:t>&amp;egrave</w:t>
       </w:r>
       <w:proofErr w:type="spellEnd"/>
       <w:r>
@@ -760,6 +824,7 @@
         <w:rPr>
           <w:rFonts w:ascii="Arial" w:hAnsi="Arial" w:cs="Arial"/>
           <w:noProof/>
+          <w:lang w:eastAsia="it-IT"/>
         </w:rPr>
         <w:drawing>
           <wp:inline distT="0" distB="0" distL="0" distR="0">
@@ -780,7 +845,7 @@
                     <a:blip r:embed="rId8">
                       <a:extLst>
                         <a:ext uri="{28A0092B-C50C-407E-A947-70E740481C1C}">
-                          <a14:useLocalDpi xmlns:a14="http://schemas.microsoft.com/office/drawing/2010/main" val="0"/>
+                          <a14:useLocalDpi xmlns:a14="http://schemas.microsoft.com/office/drawing/2010/main" xmlns:wps="http://schemas.microsoft.com/office/word/2010/wordprocessingShape" xmlns:wpi="http://schemas.microsoft.com/office/word/2010/wordprocessingInk" xmlns:wpg="http://schemas.microsoft.com/office/word/2010/wordprocessingGroup" xmlns:w16se="http://schemas.microsoft.com/office/word/2015/wordml/symex" xmlns:w16cid="http://schemas.microsoft.com/office/word/2016/wordml/cid" xmlns:w15="http://schemas.microsoft.com/office/word/2012/wordml" xmlns:w14="http://schemas.microsoft.com/office/word/2010/wordml" xmlns:w="http://schemas.openxmlformats.org/wordprocessingml/2006/main" xmlns:w10="urn:schemas-microsoft-com:office:word" xmlns:wp14="http://schemas.microsoft.com/office/word/2010/wordprocessingDrawing" xmlns:v="urn:schemas-microsoft-com:vml" xmlns:o="urn:schemas-microsoft-com:office:office" xmlns:am3d="http://schemas.microsoft.com/office/drawing/2017/model3d" xmlns:aink="http://schemas.microsoft.com/office/drawing/2016/ink" xmlns:mc="http://schemas.openxmlformats.org/markup-compatibility/2006" xmlns:cx8="http://schemas.microsoft.com/office/drawing/2016/5/14/chartex" xmlns:cx7="http://schemas.microsoft.com/office/drawing/2016/5/13/chartex" xmlns:cx6="http://schemas.microsoft.com/office/drawing/2016/5/12/chartex" xmlns:cx5="http://schemas.microsoft.com/office/drawing/2016/5/11/chartex" xmlns:cx4="http://schemas.microsoft.com/office/drawing/2016/5/10/chartex" xmlns:cx3="http://schemas.microsoft.com/office/drawing/2016/5/9/chartex" xmlns:cx2="http://schemas.microsoft.com/office/drawing/2015/10/21/chartex" xmlns:cx1="http://schemas.microsoft.com/office/drawing/2015/9/8/chartex" xmlns:cx="http://schemas.microsoft.com/office/drawing/2014/chartex" xmlns:wpc="http://schemas.microsoft.com/office/word/2010/wordprocessingCanvas" xmlns="" val="0"/>
                         </a:ext>
                       </a:extLst>
                     </a:blip>
@@ -939,7 +1004,7 @@
         <w:rPr>
           <w:rFonts w:ascii="Arial" w:hAnsi="Arial" w:cs="Arial"/>
         </w:rPr>
-        <w:t xml:space="preserve"> &lt;body&gt; viene chiuso prematuramente malgrado siano ancora aperti degli elementi </w:t>
+        <w:t xml:space="preserve">&lt;body&gt; viene chiuso prematuramente malgrado siano ancora aperti degli elementi </w:t>
       </w:r>
       <w:r>
         <w:rPr>
@@ -1000,7 +1065,21 @@
           <w:rFonts w:ascii="Arial" w:hAnsi="Arial" w:cs="Arial"/>
         </w:rPr>
         <w:br/>
-        <w:t xml:space="preserve">I pulsanti per aggiungere al carrello gli articoli in vetrina non sono corredati dell’attributo “alt” risultano per cui inaccessibili e inutilizzabili da utenti che fanno ricorso a screen </w:t>
+        <w:t xml:space="preserve">I pulsanti per aggiungere al carrello gli articoli in vetrina non sono corredati dell’attributo “alt” risultano per cui inaccessibili e inutilizzabili da utenti che fanno ricorso a </w:t>
+      </w:r>
+      <w:proofErr w:type="spellStart"/>
+      <w:r>
+        <w:rPr>
+          <w:rFonts w:ascii="Arial" w:hAnsi="Arial" w:cs="Arial"/>
+        </w:rPr>
+        <w:t>screen</w:t>
+      </w:r>
+      <w:proofErr w:type="spellEnd"/>
+      <w:r>
+        <w:rPr>
+          <w:rFonts w:ascii="Arial" w:hAnsi="Arial" w:cs="Arial"/>
+        </w:rPr>
+        <w:t xml:space="preserve"> </w:t>
       </w:r>
       <w:proofErr w:type="spellStart"/>
       <w:r>
@@ -1236,21 +1315,7 @@
         <w:rPr>
           <w:rFonts w:ascii="Arial" w:hAnsi="Arial" w:cs="Arial"/>
         </w:rPr>
-        <w:t xml:space="preserve">’ </w:t>
-      </w:r>
-      <w:proofErr w:type="gramStart"/>
-      <w:r>
-        <w:rPr>
-          <w:rFonts w:ascii="Arial" w:hAnsi="Arial" w:cs="Arial"/>
-        </w:rPr>
-        <w:t>“ all’interno</w:t>
-      </w:r>
-      <w:proofErr w:type="gramEnd"/>
-      <w:r>
-        <w:rPr>
-          <w:rFonts w:ascii="Arial" w:hAnsi="Arial" w:cs="Arial"/>
-        </w:rPr>
-        <w:t xml:space="preserve"> dell’elemento </w:t>
+        <w:t xml:space="preserve">’ “ all’interno dell’elemento </w:t>
       </w:r>
       <w:proofErr w:type="spellStart"/>
       <w:r>
@@ -1278,7 +1343,7 @@
         <w:rPr>
           <w:rFonts w:ascii="Arial" w:hAnsi="Arial" w:cs="Arial"/>
         </w:rPr>
-        <w:t xml:space="preserve"> &lt;</w:t>
+        <w:t>&lt;</w:t>
       </w:r>
       <w:proofErr w:type="spellStart"/>
       <w:r>
@@ -1515,8 +1580,8 @@
 </file>
 
 <file path=word/numbering.xml><?xml version="1.0" encoding="utf-8"?>
-<w:numbering xmlns:wpc="http://schemas.microsoft.com/office/word/2010/wordprocessingCanvas" xmlns:cx="http://schemas.microsoft.com/office/drawing/2014/chartex" xmlns:cx1="http://schemas.microsoft.com/office/drawing/2015/9/8/chartex" xmlns:cx2="http://schemas.microsoft.com/office/drawing/2015/10/21/chartex" xmlns:cx3="http://schemas.microsoft.com/office/drawing/2016/5/9/chartex" xmlns:cx4="http://schemas.microsoft.com/office/drawing/2016/5/10/chartex" xmlns:cx5="http://schemas.microsoft.com/office/drawing/2016/5/11/chartex" xmlns:cx6="http://schemas.microsoft.com/office/drawing/2016/5/12/chartex" xmlns:cx7="http://schemas.microsoft.com/office/drawing/2016/5/13/chartex" xmlns:cx8="http://schemas.microsoft.com/office/drawing/2016/5/14/chartex" xmlns:mc="http://schemas.openxmlformats.org/markup-compatibility/2006" xmlns:aink="http://schemas.microsoft.com/office/drawing/2016/ink" xmlns:am3d="http://schemas.microsoft.com/office/drawing/2017/model3d" xmlns:o="urn:schemas-microsoft-com:office:office" xmlns:r="http://schemas.openxmlformats.org/officeDocument/2006/relationships" xmlns:m="http://schemas.openxmlformats.org/officeDocument/2006/math" xmlns:v="urn:schemas-microsoft-com:vml" xmlns:wp14="http://schemas.microsoft.com/office/word/2010/wordprocessingDrawing" xmlns:wp="http://schemas.openxmlformats.org/drawingml/2006/wordprocessingDrawing" xmlns:w10="urn:schemas-microsoft-com:office:word" xmlns:w="http://schemas.openxmlformats.org/wordprocessingml/2006/main" xmlns:w14="http://schemas.microsoft.com/office/word/2010/wordml" xmlns:w15="http://schemas.microsoft.com/office/word/2012/wordml" xmlns:w16cid="http://schemas.microsoft.com/office/word/2016/wordml/cid" xmlns:w16se="http://schemas.microsoft.com/office/word/2015/wordml/symex" xmlns:wpg="http://schemas.microsoft.com/office/word/2010/wordprocessingGroup" xmlns:wpi="http://schemas.microsoft.com/office/word/2010/wordprocessingInk" xmlns:wne="http://schemas.microsoft.com/office/word/2006/wordml" xmlns:wps="http://schemas.microsoft.com/office/word/2010/wordprocessingShape" mc:Ignorable="w14 w15 w16se w16cid wp14">
-  <w:abstractNum w:abstractNumId="0" w15:restartNumberingAfterBreak="0">
+<w:numbering xmlns:ve="http://schemas.openxmlformats.org/markup-compatibility/2006" xmlns:o="urn:schemas-microsoft-com:office:office" xmlns:r="http://schemas.openxmlformats.org/officeDocument/2006/relationships" xmlns:m="http://schemas.openxmlformats.org/officeDocument/2006/math" xmlns:v="urn:schemas-microsoft-com:vml" xmlns:wp="http://schemas.openxmlformats.org/drawingml/2006/wordprocessingDrawing" xmlns:w10="urn:schemas-microsoft-com:office:word" xmlns:w="http://schemas.openxmlformats.org/wordprocessingml/2006/main" xmlns:wne="http://schemas.microsoft.com/office/word/2006/wordml">
+  <w:abstractNum w:abstractNumId="0">
     <w:nsid w:val="693F6A65"/>
     <w:multiLevelType w:val="hybridMultilevel"/>
     <w:tmpl w:val="CE24E1AE"/>
@@ -1612,7 +1677,7 @@
 </file>
 
 <file path=word/styles.xml><?xml version="1.0" encoding="utf-8"?>
-<w:styles xmlns:mc="http://schemas.openxmlformats.org/markup-compatibility/2006" xmlns:r="http://schemas.openxmlformats.org/officeDocument/2006/relationships" xmlns:w="http://schemas.openxmlformats.org/wordprocessingml/2006/main" xmlns:w14="http://schemas.microsoft.com/office/word/2010/wordml" xmlns:w15="http://schemas.microsoft.com/office/word/2012/wordml" xmlns:w16cid="http://schemas.microsoft.com/office/word/2016/wordml/cid" xmlns:w16se="http://schemas.microsoft.com/office/word/2015/wordml/symex" mc:Ignorable="w14 w15 w16se w16cid">
+<w:styles xmlns:r="http://schemas.openxmlformats.org/officeDocument/2006/relationships" xmlns:w="http://schemas.openxmlformats.org/wordprocessingml/2006/main">
   <w:docDefaults>
     <w:rPrDefault>
       <w:rPr>
@@ -1624,386 +1689,149 @@
     </w:rPrDefault>
     <w:pPrDefault/>
   </w:docDefaults>
-  <w:latentStyles w:defLockedState="0" w:defUIPriority="99" w:defSemiHidden="0" w:defUnhideWhenUsed="0" w:defQFormat="0" w:count="375">
-    <w:lsdException w:name="Normal" w:uiPriority="0" w:qFormat="1"/>
-    <w:lsdException w:name="heading 1" w:uiPriority="9" w:qFormat="1"/>
-    <w:lsdException w:name="heading 2" w:semiHidden="1" w:uiPriority="9" w:unhideWhenUsed="1" w:qFormat="1"/>
-    <w:lsdException w:name="heading 3" w:semiHidden="1" w:uiPriority="9" w:unhideWhenUsed="1" w:qFormat="1"/>
-    <w:lsdException w:name="heading 4" w:semiHidden="1" w:uiPriority="9" w:unhideWhenUsed="1" w:qFormat="1"/>
-    <w:lsdException w:name="heading 5" w:semiHidden="1" w:uiPriority="9" w:unhideWhenUsed="1" w:qFormat="1"/>
-    <w:lsdException w:name="heading 6" w:semiHidden="1" w:uiPriority="9" w:unhideWhenUsed="1" w:qFormat="1"/>
-    <w:lsdException w:name="heading 7" w:semiHidden="1" w:uiPriority="9" w:unhideWhenUsed="1" w:qFormat="1"/>
-    <w:lsdException w:name="heading 8" w:semiHidden="1" w:uiPriority="9" w:unhideWhenUsed="1" w:qFormat="1"/>
-    <w:lsdException w:name="heading 9" w:semiHidden="1" w:uiPriority="9" w:unhideWhenUsed="1" w:qFormat="1"/>
-    <w:lsdException w:name="index 1" w:semiHidden="1" w:unhideWhenUsed="1"/>
-    <w:lsdException w:name="index 2" w:semiHidden="1" w:unhideWhenUsed="1"/>
-    <w:lsdException w:name="index 3" w:semiHidden="1" w:unhideWhenUsed="1"/>
-    <w:lsdException w:name="index 4" w:semiHidden="1" w:unhideWhenUsed="1"/>
-    <w:lsdException w:name="index 5" w:semiHidden="1" w:unhideWhenUsed="1"/>
-    <w:lsdException w:name="index 6" w:semiHidden="1" w:unhideWhenUsed="1"/>
-    <w:lsdException w:name="index 7" w:semiHidden="1" w:unhideWhenUsed="1"/>
-    <w:lsdException w:name="index 8" w:semiHidden="1" w:unhideWhenUsed="1"/>
-    <w:lsdException w:name="index 9" w:semiHidden="1" w:unhideWhenUsed="1"/>
-    <w:lsdException w:name="toc 1" w:semiHidden="1" w:uiPriority="39" w:unhideWhenUsed="1"/>
-    <w:lsdException w:name="toc 2" w:semiHidden="1" w:uiPriority="39" w:unhideWhenUsed="1"/>
-    <w:lsdException w:name="toc 3" w:semiHidden="1" w:uiPriority="39" w:unhideWhenUsed="1"/>
-    <w:lsdException w:name="toc 4" w:semiHidden="1" w:uiPriority="39" w:unhideWhenUsed="1"/>
-    <w:lsdException w:name="toc 5" w:semiHidden="1" w:uiPriority="39" w:unhideWhenUsed="1"/>
-    <w:lsdException w:name="toc 6" w:semiHidden="1" w:uiPriority="39" w:unhideWhenUsed="1"/>
-    <w:lsdException w:name="toc 7" w:semiHidden="1" w:uiPriority="39" w:unhideWhenUsed="1"/>
-    <w:lsdException w:name="toc 8" w:semiHidden="1" w:uiPriority="39" w:unhideWhenUsed="1"/>
-    <w:lsdException w:name="toc 9" w:semiHidden="1" w:uiPriority="39" w:unhideWhenUsed="1"/>
-    <w:lsdException w:name="Normal Indent" w:semiHidden="1" w:unhideWhenUsed="1"/>
-    <w:lsdException w:name="footnote text" w:semiHidden="1" w:unhideWhenUsed="1"/>
-    <w:lsdException w:name="annotation text" w:semiHidden="1" w:unhideWhenUsed="1"/>
-    <w:lsdException w:name="header" w:semiHidden="1" w:unhideWhenUsed="1"/>
-    <w:lsdException w:name="footer" w:semiHidden="1" w:unhideWhenUsed="1"/>
-    <w:lsdException w:name="index heading" w:semiHidden="1" w:unhideWhenUsed="1"/>
-    <w:lsdException w:name="caption" w:semiHidden="1" w:uiPriority="35" w:unhideWhenUsed="1" w:qFormat="1"/>
-    <w:lsdException w:name="table of figures" w:semiHidden="1" w:unhideWhenUsed="1"/>
-    <w:lsdException w:name="envelope address" w:semiHidden="1" w:unhideWhenUsed="1"/>
-    <w:lsdException w:name="envelope return" w:semiHidden="1" w:unhideWhenUsed="1"/>
-    <w:lsdException w:name="footnote reference" w:semiHidden="1" w:unhideWhenUsed="1"/>
-    <w:lsdException w:name="annotation reference" w:semiHidden="1" w:unhideWhenUsed="1"/>
-    <w:lsdException w:name="line number" w:semiHidden="1" w:unhideWhenUsed="1"/>
-    <w:lsdException w:name="page number" w:semiHidden="1" w:unhideWhenUsed="1"/>
-    <w:lsdException w:name="endnote reference" w:semiHidden="1" w:unhideWhenUsed="1"/>
-    <w:lsdException w:name="endnote text" w:semiHidden="1" w:unhideWhenUsed="1"/>
-    <w:lsdException w:name="table of authorities" w:semiHidden="1" w:unhideWhenUsed="1"/>
-    <w:lsdException w:name="macro" w:semiHidden="1" w:unhideWhenUsed="1"/>
-    <w:lsdException w:name="toa heading" w:semiHidden="1" w:unhideWhenUsed="1"/>
-    <w:lsdException w:name="List" w:semiHidden="1" w:unhideWhenUsed="1"/>
-    <w:lsdException w:name="List Bullet" w:semiHidden="1" w:unhideWhenUsed="1"/>
-    <w:lsdException w:name="List Number" w:semiHidden="1" w:unhideWhenUsed="1"/>
-    <w:lsdException w:name="List 2" w:semiHidden="1" w:unhideWhenUsed="1"/>
-    <w:lsdException w:name="List 3" w:semiHidden="1" w:unhideWhenUsed="1"/>
-    <w:lsdException w:name="List 4" w:semiHidden="1" w:unhideWhenUsed="1"/>
-    <w:lsdException w:name="List 5" w:semiHidden="1" w:unhideWhenUsed="1"/>
-    <w:lsdException w:name="List Bullet 2" w:semiHidden="1" w:unhideWhenUsed="1"/>
-    <w:lsdException w:name="List Bullet 3" w:semiHidden="1" w:unhideWhenUsed="1"/>
-    <w:lsdException w:name="List Bullet 4" w:semiHidden="1" w:unhideWhenUsed="1"/>
-    <w:lsdException w:name="List Bullet 5" w:semiHidden="1" w:unhideWhenUsed="1"/>
-    <w:lsdException w:name="List Number 2" w:semiHidden="1" w:unhideWhenUsed="1"/>
-    <w:lsdException w:name="List Number 3" w:semiHidden="1" w:unhideWhenUsed="1"/>
-    <w:lsdException w:name="List Number 4" w:semiHidden="1" w:unhideWhenUsed="1"/>
-    <w:lsdException w:name="List Number 5" w:semiHidden="1" w:unhideWhenUsed="1"/>
-    <w:lsdException w:name="Title" w:uiPriority="10" w:qFormat="1"/>
-    <w:lsdException w:name="Closing" w:semiHidden="1" w:unhideWhenUsed="1"/>
-    <w:lsdException w:name="Signature" w:semiHidden="1" w:unhideWhenUsed="1"/>
-    <w:lsdException w:name="Default Paragraph Font" w:semiHidden="1" w:uiPriority="1" w:unhideWhenUsed="1"/>
-    <w:lsdException w:name="Body Text" w:semiHidden="1" w:unhideWhenUsed="1"/>
-    <w:lsdException w:name="Body Text Indent" w:semiHidden="1" w:unhideWhenUsed="1"/>
-    <w:lsdException w:name="List Continue" w:semiHidden="1" w:unhideWhenUsed="1"/>
-    <w:lsdException w:name="List Continue 2" w:semiHidden="1" w:unhideWhenUsed="1"/>
-    <w:lsdException w:name="List Continue 3" w:semiHidden="1" w:unhideWhenUsed="1"/>
-    <w:lsdException w:name="List Continue 4" w:semiHidden="1" w:unhideWhenUsed="1"/>
-    <w:lsdException w:name="List Continue 5" w:semiHidden="1" w:unhideWhenUsed="1"/>
-    <w:lsdException w:name="Message Header" w:semiHidden="1" w:unhideWhenUsed="1"/>
-    <w:lsdException w:name="Subtitle" w:uiPriority="11" w:qFormat="1"/>
-    <w:lsdException w:name="Salutation" w:semiHidden="1" w:unhideWhenUsed="1"/>
-    <w:lsdException w:name="Date" w:semiHidden="1" w:unhideWhenUsed="1"/>
-    <w:lsdException w:name="Body Text First Indent" w:semiHidden="1" w:unhideWhenUsed="1"/>
-    <w:lsdException w:name="Body Text First Indent 2" w:semiHidden="1" w:unhideWhenUsed="1"/>
-    <w:lsdException w:name="Note Heading" w:semiHidden="1" w:unhideWhenUsed="1"/>
-    <w:lsdException w:name="Body Text 2" w:semiHidden="1" w:unhideWhenUsed="1"/>
-    <w:lsdException w:name="Body Text 3" w:semiHidden="1" w:unhideWhenUsed="1"/>
-    <w:lsdException w:name="Body Text Indent 2" w:semiHidden="1" w:unhideWhenUsed="1"/>
-    <w:lsdException w:name="Body Text Indent 3" w:semiHidden="1" w:unhideWhenUsed="1"/>
-    <w:lsdException w:name="Block Text" w:semiHidden="1" w:unhideWhenUsed="1"/>
-    <w:lsdException w:name="Hyperlink" w:semiHidden="1" w:unhideWhenUsed="1"/>
-    <w:lsdException w:name="FollowedHyperlink" w:semiHidden="1" w:unhideWhenUsed="1"/>
-    <w:lsdException w:name="Strong" w:uiPriority="22" w:qFormat="1"/>
-    <w:lsdException w:name="Emphasis" w:uiPriority="20" w:qFormat="1"/>
-    <w:lsdException w:name="Document Map" w:semiHidden="1" w:unhideWhenUsed="1"/>
-    <w:lsdException w:name="Plain Text" w:semiHidden="1" w:unhideWhenUsed="1"/>
-    <w:lsdException w:name="E-mail Signature" w:semiHidden="1" w:unhideWhenUsed="1"/>
-    <w:lsdException w:name="HTML Top of Form" w:semiHidden="1" w:unhideWhenUsed="1"/>
-    <w:lsdException w:name="HTML Bottom of Form" w:semiHidden="1" w:unhideWhenUsed="1"/>
-    <w:lsdException w:name="Normal (Web)" w:semiHidden="1" w:unhideWhenUsed="1"/>
-    <w:lsdException w:name="HTML Acronym" w:semiHidden="1" w:unhideWhenUsed="1"/>
-    <w:lsdException w:name="HTML Address" w:semiHidden="1" w:unhideWhenUsed="1"/>
-    <w:lsdException w:name="HTML Cite" w:semiHidden="1" w:unhideWhenUsed="1"/>
-    <w:lsdException w:name="HTML Code" w:semiHidden="1" w:unhideWhenUsed="1"/>
-    <w:lsdException w:name="HTML Definition" w:semiHidden="1" w:unhideWhenUsed="1"/>
-    <w:lsdException w:name="HTML Keyboard" w:semiHidden="1" w:unhideWhenUsed="1"/>
-    <w:lsdException w:name="HTML Preformatted" w:semiHidden="1" w:unhideWhenUsed="1"/>
-    <w:lsdException w:name="HTML Sample" w:semiHidden="1" w:unhideWhenUsed="1"/>
-    <w:lsdException w:name="HTML Typewriter" w:semiHidden="1" w:unhideWhenUsed="1"/>
-    <w:lsdException w:name="HTML Variable" w:semiHidden="1" w:unhideWhenUsed="1"/>
-    <w:lsdException w:name="Normal Table" w:semiHidden="1" w:unhideWhenUsed="1"/>
-    <w:lsdException w:name="annotation subject" w:semiHidden="1" w:unhideWhenUsed="1"/>
-    <w:lsdException w:name="No List" w:semiHidden="1" w:unhideWhenUsed="1"/>
-    <w:lsdException w:name="Outline List 1" w:semiHidden="1" w:unhideWhenUsed="1"/>
-    <w:lsdException w:name="Outline List 2" w:semiHidden="1" w:unhideWhenUsed="1"/>
-    <w:lsdException w:name="Outline List 3" w:semiHidden="1" w:unhideWhenUsed="1"/>
-    <w:lsdException w:name="Table Simple 1" w:semiHidden="1" w:unhideWhenUsed="1"/>
-    <w:lsdException w:name="Table Simple 2" w:semiHidden="1" w:unhideWhenUsed="1"/>
-    <w:lsdException w:name="Table Simple 3" w:semiHidden="1" w:unhideWhenUsed="1"/>
-    <w:lsdException w:name="Table Classic 1" w:semiHidden="1" w:unhideWhenUsed="1"/>
-    <w:lsdException w:name="Table Classic 2" w:semiHidden="1" w:unhideWhenUsed="1"/>
-    <w:lsdException w:name="Table Classic 3" w:semiHidden="1" w:unhideWhenUsed="1"/>
-    <w:lsdException w:name="Table Classic 4" w:semiHidden="1" w:unhideWhenUsed="1"/>
-    <w:lsdException w:name="Table Colorful 1" w:semiHidden="1" w:unhideWhenUsed="1"/>
-    <w:lsdException w:name="Table Colorful 2" w:semiHidden="1" w:unhideWhenUsed="1"/>
-    <w:lsdException w:name="Table Colorful 3" w:semiHidden="1" w:unhideWhenUsed="1"/>
-    <w:lsdException w:name="Table Columns 1" w:semiHidden="1" w:unhideWhenUsed="1"/>
-    <w:lsdException w:name="Table Columns 2" w:semiHidden="1" w:unhideWhenUsed="1"/>
-    <w:lsdException w:name="Table Columns 3" w:semiHidden="1" w:unhideWhenUsed="1"/>
-    <w:lsdException w:name="Table Columns 4" w:semiHidden="1" w:unhideWhenUsed="1"/>
-    <w:lsdException w:name="Table Columns 5" w:semiHidden="1" w:unhideWhenUsed="1"/>
-    <w:lsdException w:name="Table Grid 1" w:semiHidden="1" w:unhideWhenUsed="1"/>
-    <w:lsdException w:name="Table Grid 2" w:semiHidden="1" w:unhideWhenUsed="1"/>
-    <w:lsdException w:name="Table Grid 3" w:semiHidden="1" w:unhideWhenUsed="1"/>
-    <w:lsdException w:name="Table Grid 4" w:semiHidden="1" w:unhideWhenUsed="1"/>
-    <w:lsdException w:name="Table Grid 5" w:semiHidden="1" w:unhideWhenUsed="1"/>
-    <w:lsdException w:name="Table Grid 6" w:semiHidden="1" w:unhideWhenUsed="1"/>
-    <w:lsdException w:name="Table Grid 7" w:semiHidden="1" w:unhideWhenUsed="1"/>
-    <w:lsdException w:name="Table Grid 8" w:semiHidden="1" w:unhideWhenUsed="1"/>
-    <w:lsdException w:name="Table List 1" w:semiHidden="1" w:unhideWhenUsed="1"/>
-    <w:lsdException w:name="Table List 2" w:semiHidden="1" w:unhideWhenUsed="1"/>
-    <w:lsdException w:name="Table List 3" w:semiHidden="1" w:unhideWhenUsed="1"/>
-    <w:lsdException w:name="Table List 4" w:semiHidden="1" w:unhideWhenUsed="1"/>
-    <w:lsdException w:name="Table List 5" w:semiHidden="1" w:unhideWhenUsed="1"/>
-    <w:lsdException w:name="Table List 6" w:semiHidden="1" w:unhideWhenUsed="1"/>
-    <w:lsdException w:name="Table List 7" w:semiHidden="1" w:unhideWhenUsed="1"/>
-    <w:lsdException w:name="Table List 8" w:semiHidden="1" w:unhideWhenUsed="1"/>
-    <w:lsdException w:name="Table 3D effects 1" w:semiHidden="1" w:unhideWhenUsed="1"/>
-    <w:lsdException w:name="Table 3D effects 2" w:semiHidden="1" w:unhideWhenUsed="1"/>
-    <w:lsdException w:name="Table 3D effects 3" w:semiHidden="1" w:unhideWhenUsed="1"/>
-    <w:lsdException w:name="Table Contemporary" w:semiHidden="1" w:unhideWhenUsed="1"/>
-    <w:lsdException w:name="Table Elegant" w:semiHidden="1" w:unhideWhenUsed="1"/>
-    <w:lsdException w:name="Table Professional" w:semiHidden="1" w:unhideWhenUsed="1"/>
-    <w:lsdException w:name="Table Subtle 1" w:semiHidden="1" w:unhideWhenUsed="1"/>
-    <w:lsdException w:name="Table Subtle 2" w:semiHidden="1" w:unhideWhenUsed="1"/>
-    <w:lsdException w:name="Table Web 1" w:semiHidden="1" w:unhideWhenUsed="1"/>
-    <w:lsdException w:name="Table Web 2" w:semiHidden="1" w:unhideWhenUsed="1"/>
-    <w:lsdException w:name="Table Web 3" w:semiHidden="1" w:unhideWhenUsed="1"/>
-    <w:lsdException w:name="Balloon Text" w:semiHidden="1" w:unhideWhenUsed="1"/>
-    <w:lsdException w:name="Table Grid" w:uiPriority="39"/>
-    <w:lsdException w:name="Table Theme" w:semiHidden="1" w:unhideWhenUsed="1"/>
-    <w:lsdException w:name="Placeholder Text" w:semiHidden="1"/>
-    <w:lsdException w:name="No Spacing" w:uiPriority="1" w:qFormat="1"/>
-    <w:lsdException w:name="Light Shading" w:uiPriority="60"/>
-    <w:lsdException w:name="Light List" w:uiPriority="61"/>
-    <w:lsdException w:name="Light Grid" w:uiPriority="62"/>
-    <w:lsdException w:name="Medium Shading 1" w:uiPriority="63"/>
-    <w:lsdException w:name="Medium Shading 2" w:uiPriority="64"/>
-    <w:lsdException w:name="Medium List 1" w:uiPriority="65"/>
-    <w:lsdException w:name="Medium List 2" w:uiPriority="66"/>
-    <w:lsdException w:name="Medium Grid 1" w:uiPriority="67"/>
-    <w:lsdException w:name="Medium Grid 2" w:uiPriority="68"/>
-    <w:lsdException w:name="Medium Grid 3" w:uiPriority="69"/>
-    <w:lsdException w:name="Dark List" w:uiPriority="70"/>
-    <w:lsdException w:name="Colorful Shading" w:uiPriority="71"/>
-    <w:lsdException w:name="Colorful List" w:uiPriority="72"/>
-    <w:lsdException w:name="Colorful Grid" w:uiPriority="73"/>
-    <w:lsdException w:name="Light Shading Accent 1" w:uiPriority="60"/>
-    <w:lsdException w:name="Light List Accent 1" w:uiPriority="61"/>
-    <w:lsdException w:name="Light Grid Accent 1" w:uiPriority="62"/>
-    <w:lsdException w:name="Medium Shading 1 Accent 1" w:uiPriority="63"/>
-    <w:lsdException w:name="Medium Shading 2 Accent 1" w:uiPriority="64"/>
-    <w:lsdException w:name="Medium List 1 Accent 1" w:uiPriority="65"/>
-    <w:lsdException w:name="Revision" w:semiHidden="1"/>
-    <w:lsdException w:name="List Paragraph" w:uiPriority="34" w:qFormat="1"/>
-    <w:lsdException w:name="Quote" w:uiPriority="29" w:qFormat="1"/>
-    <w:lsdException w:name="Intense Quote" w:uiPriority="30" w:qFormat="1"/>
-    <w:lsdException w:name="Medium List 2 Accent 1" w:uiPriority="66"/>
-    <w:lsdException w:name="Medium Grid 1 Accent 1" w:uiPriority="67"/>
-    <w:lsdException w:name="Medium Grid 2 Accent 1" w:uiPriority="68"/>
-    <w:lsdException w:name="Medium Grid 3 Accent 1" w:uiPriority="69"/>
-    <w:lsdException w:name="Dark List Accent 1" w:uiPriority="70"/>
-    <w:lsdException w:name="Colorful Shading Accent 1" w:uiPriority="71"/>
-    <w:lsdException w:name="Colorful List Accent 1" w:uiPriority="72"/>
-    <w:lsdException w:name="Colorful Grid Accent 1" w:uiPriority="73"/>
-    <w:lsdException w:name="Light Shading Accent 2" w:uiPriority="60"/>
-    <w:lsdException w:name="Light List Accent 2" w:uiPriority="61"/>
-    <w:lsdException w:name="Light Grid Accent 2" w:uiPriority="62"/>
-    <w:lsdException w:name="Medium Shading 1 Accent 2" w:uiPriority="63"/>
-    <w:lsdException w:name="Medium Shading 2 Accent 2" w:uiPriority="64"/>
-    <w:lsdException w:name="Medium List 1 Accent 2" w:uiPriority="65"/>
-    <w:lsdException w:name="Medium List 2 Accent 2" w:uiPriority="66"/>
-    <w:lsdException w:name="Medium Grid 1 Accent 2" w:uiPriority="67"/>
-    <w:lsdException w:name="Medium Grid 2 Accent 2" w:uiPriority="68"/>
-    <w:lsdException w:name="Medium Grid 3 Accent 2" w:uiPriority="69"/>
-    <w:lsdException w:name="Dark List Accent 2" w:uiPriority="70"/>
-    <w:lsdException w:name="Colorful Shading Accent 2" w:uiPriority="71"/>
-    <w:lsdException w:name="Colorful List Accent 2" w:uiPriority="72"/>
-    <w:lsdException w:name="Colorful Grid Accent 2" w:uiPriority="73"/>
-    <w:lsdException w:name="Light Shading Accent 3" w:uiPriority="60"/>
-    <w:lsdException w:name="Light List Accent 3" w:uiPriority="61"/>
-    <w:lsdException w:name="Light Grid Accent 3" w:uiPriority="62"/>
-    <w:lsdException w:name="Medium Shading 1 Accent 3" w:uiPriority="63"/>
-    <w:lsdException w:name="Medium Shading 2 Accent 3" w:uiPriority="64"/>
-    <w:lsdException w:name="Medium List 1 Accent 3" w:uiPriority="65"/>
-    <w:lsdException w:name="Medium List 2 Accent 3" w:uiPriority="66"/>
-    <w:lsdException w:name="Medium Grid 1 Accent 3" w:uiPriority="67"/>
-    <w:lsdException w:name="Medium Grid 2 Accent 3" w:uiPriority="68"/>
-    <w:lsdException w:name="Medium Grid 3 Accent 3" w:uiPriority="69"/>
-    <w:lsdException w:name="Dark List Accent 3" w:uiPriority="70"/>
-    <w:lsdException w:name="Colorful Shading Accent 3" w:uiPriority="71"/>
-    <w:lsdException w:name="Colorful List Accent 3" w:uiPriority="72"/>
-    <w:lsdException w:name="Colorful Grid Accent 3" w:uiPriority="73"/>
-    <w:lsdException w:name="Light Shading Accent 4" w:uiPriority="60"/>
-    <w:lsdException w:name="Light List Accent 4" w:uiPriority="61"/>
-    <w:lsdException w:name="Light Grid Accent 4" w:uiPriority="62"/>
-    <w:lsdException w:name="Medium Shading 1 Accent 4" w:uiPriority="63"/>
-    <w:lsdException w:name="Medium Shading 2 Accent 4" w:uiPriority="64"/>
-    <w:lsdException w:name="Medium List 1 Accent 4" w:uiPriority="65"/>
-    <w:lsdException w:name="Medium List 2 Accent 4" w:uiPriority="66"/>
-    <w:lsdException w:name="Medium Grid 1 Accent 4" w:uiPriority="67"/>
-    <w:lsdException w:name="Medium Grid 2 Accent 4" w:uiPriority="68"/>
-    <w:lsdException w:name="Medium Grid 3 Accent 4" w:uiPriority="69"/>
-    <w:lsdException w:name="Dark List Accent 4" w:uiPriority="70"/>
-    <w:lsdException w:name="Colorful Shading Accent 4" w:uiPriority="71"/>
-    <w:lsdException w:name="Colorful List Accent 4" w:uiPriority="72"/>
-    <w:lsdException w:name="Colorful Grid Accent 4" w:uiPriority="73"/>
-    <w:lsdException w:name="Light Shading Accent 5" w:uiPriority="60"/>
-    <w:lsdException w:name="Light List Accent 5" w:uiPriority="61"/>
-    <w:lsdException w:name="Light Grid Accent 5" w:uiPriority="62"/>
-    <w:lsdException w:name="Medium Shading 1 Accent 5" w:uiPriority="63"/>
-    <w:lsdException w:name="Medium Shading 2 Accent 5" w:uiPriority="64"/>
-    <w:lsdException w:name="Medium List 1 Accent 5" w:uiPriority="65"/>
-    <w:lsdException w:name="Medium List 2 Accent 5" w:uiPriority="66"/>
-    <w:lsdException w:name="Medium Grid 1 Accent 5" w:uiPriority="67"/>
-    <w:lsdException w:name="Medium Grid 2 Accent 5" w:uiPriority="68"/>
-    <w:lsdException w:name="Medium Grid 3 Accent 5" w:uiPriority="69"/>
-    <w:lsdException w:name="Dark List Accent 5" w:uiPriority="70"/>
-    <w:lsdException w:name="Colorful Shading Accent 5" w:uiPriority="71"/>
-    <w:lsdException w:name="Colorful List Accent 5" w:uiPriority="72"/>
-    <w:lsdException w:name="Colorful Grid Accent 5" w:uiPriority="73"/>
-    <w:lsdException w:name="Light Shading Accent 6" w:uiPriority="60"/>
-    <w:lsdException w:name="Light List Accent 6" w:uiPriority="61"/>
-    <w:lsdException w:name="Light Grid Accent 6" w:uiPriority="62"/>
-    <w:lsdException w:name="Medium Shading 1 Accent 6" w:uiPriority="63"/>
-    <w:lsdException w:name="Medium Shading 2 Accent 6" w:uiPriority="64"/>
-    <w:lsdException w:name="Medium List 1 Accent 6" w:uiPriority="65"/>
-    <w:lsdException w:name="Medium List 2 Accent 6" w:uiPriority="66"/>
-    <w:lsdException w:name="Medium Grid 1 Accent 6" w:uiPriority="67"/>
-    <w:lsdException w:name="Medium Grid 2 Accent 6" w:uiPriority="68"/>
-    <w:lsdException w:name="Medium Grid 3 Accent 6" w:uiPriority="69"/>
-    <w:lsdException w:name="Dark List Accent 6" w:uiPriority="70"/>
-    <w:lsdException w:name="Colorful Shading Accent 6" w:uiPriority="71"/>
-    <w:lsdException w:name="Colorful List Accent 6" w:uiPriority="72"/>
-    <w:lsdException w:name="Colorful Grid Accent 6" w:uiPriority="73"/>
-    <w:lsdException w:name="Subtle Emphasis" w:uiPriority="19" w:qFormat="1"/>
-    <w:lsdException w:name="Intense Emphasis" w:uiPriority="21" w:qFormat="1"/>
-    <w:lsdException w:name="Subtle Reference" w:uiPriority="31" w:qFormat="1"/>
-    <w:lsdException w:name="Intense Reference" w:uiPriority="32" w:qFormat="1"/>
-    <w:lsdException w:name="Book Title" w:uiPriority="33" w:qFormat="1"/>
-    <w:lsdException w:name="Bibliography" w:semiHidden="1" w:uiPriority="37" w:unhideWhenUsed="1"/>
-    <w:lsdException w:name="TOC Heading" w:semiHidden="1" w:uiPriority="39" w:unhideWhenUsed="1" w:qFormat="1"/>
-    <w:lsdException w:name="Plain Table 1" w:uiPriority="41"/>
-    <w:lsdException w:name="Plain Table 2" w:uiPriority="42"/>
-    <w:lsdException w:name="Plain Table 3" w:uiPriority="43"/>
-    <w:lsdException w:name="Plain Table 4" w:uiPriority="44"/>
-    <w:lsdException w:name="Plain Table 5" w:uiPriority="45"/>
-    <w:lsdException w:name="Grid Table Light" w:uiPriority="40"/>
-    <w:lsdException w:name="Grid Table 1 Light" w:uiPriority="46"/>
-    <w:lsdException w:name="Grid Table 2" w:uiPriority="47"/>
-    <w:lsdException w:name="Grid Table 3" w:uiPriority="48"/>
-    <w:lsdException w:name="Grid Table 4" w:uiPriority="49"/>
-    <w:lsdException w:name="Grid Table 5 Dark" w:uiPriority="50"/>
-    <w:lsdException w:name="Grid Table 6 Colorful" w:uiPriority="51"/>
-    <w:lsdException w:name="Grid Table 7 Colorful" w:uiPriority="52"/>
-    <w:lsdException w:name="Grid Table 1 Light Accent 1" w:uiPriority="46"/>
-    <w:lsdException w:name="Grid Table 2 Accent 1" w:uiPriority="47"/>
-    <w:lsdException w:name="Grid Table 3 Accent 1" w:uiPriority="48"/>
-    <w:lsdException w:name="Grid Table 4 Accent 1" w:uiPriority="49"/>
-    <w:lsdException w:name="Grid Table 5 Dark Accent 1" w:uiPriority="50"/>
-    <w:lsdException w:name="Grid Table 6 Colorful Accent 1" w:uiPriority="51"/>
-    <w:lsdException w:name="Grid Table 7 Colorful Accent 1" w:uiPriority="52"/>
-    <w:lsdException w:name="Grid Table 1 Light Accent 2" w:uiPriority="46"/>
-    <w:lsdException w:name="Grid Table 2 Accent 2" w:uiPriority="47"/>
-    <w:lsdException w:name="Grid Table 3 Accent 2" w:uiPriority="48"/>
-    <w:lsdException w:name="Grid Table 4 Accent 2" w:uiPriority="49"/>
-    <w:lsdException w:name="Grid Table 5 Dark Accent 2" w:uiPriority="50"/>
-    <w:lsdException w:name="Grid Table 6 Colorful Accent 2" w:uiPriority="51"/>
-    <w:lsdException w:name="Grid Table 7 Colorful Accent 2" w:uiPriority="52"/>
-    <w:lsdException w:name="Grid Table 1 Light Accent 3" w:uiPriority="46"/>
-    <w:lsdException w:name="Grid Table 2 Accent 3" w:uiPriority="47"/>
-    <w:lsdException w:name="Grid Table 3 Accent 3" w:uiPriority="48"/>
-    <w:lsdException w:name="Grid Table 4 Accent 3" w:uiPriority="49"/>
-    <w:lsdException w:name="Grid Table 5 Dark Accent 3" w:uiPriority="50"/>
-    <w:lsdException w:name="Grid Table 6 Colorful Accent 3" w:uiPriority="51"/>
-    <w:lsdException w:name="Grid Table 7 Colorful Accent 3" w:uiPriority="52"/>
-    <w:lsdException w:name="Grid Table 1 Light Accent 4" w:uiPriority="46"/>
-    <w:lsdException w:name="Grid Table 2 Accent 4" w:uiPriority="47"/>
-    <w:lsdException w:name="Grid Table 3 Accent 4" w:uiPriority="48"/>
-    <w:lsdException w:name="Grid Table 4 Accent 4" w:uiPriority="49"/>
-    <w:lsdException w:name="Grid Table 5 Dark Accent 4" w:uiPriority="50"/>
-    <w:lsdException w:name="Grid Table 6 Colorful Accent 4" w:uiPriority="51"/>
-    <w:lsdException w:name="Grid Table 7 Colorful Accent 4" w:uiPriority="52"/>
-    <w:lsdException w:name="Grid Table 1 Light Accent 5" w:uiPriority="46"/>
-    <w:lsdException w:name="Grid Table 2 Accent 5" w:uiPriority="47"/>
-    <w:lsdException w:name="Grid Table 3 Accent 5" w:uiPriority="48"/>
-    <w:lsdException w:name="Grid Table 4 Accent 5" w:uiPriority="49"/>
-    <w:lsdException w:name="Grid Table 5 Dark Accent 5" w:uiPriority="50"/>
-    <w:lsdException w:name="Grid Table 6 Colorful Accent 5" w:uiPriority="51"/>
-    <w:lsdException w:name="Grid Table 7 Colorful Accent 5" w:uiPriority="52"/>
-    <w:lsdException w:name="Grid Table 1 Light Accent 6" w:uiPriority="46"/>
-    <w:lsdException w:name="Grid Table 2 Accent 6" w:uiPriority="47"/>
-    <w:lsdException w:name="Grid Table 3 Accent 6" w:uiPriority="48"/>
-    <w:lsdException w:name="Grid Table 4 Accent 6" w:uiPriority="49"/>
-    <w:lsdException w:name="Grid Table 5 Dark Accent 6" w:uiPriority="50"/>
-    <w:lsdException w:name="Grid Table 6 Colorful Accent 6" w:uiPriority="51"/>
-    <w:lsdException w:name="Grid Table 7 Colorful Accent 6" w:uiPriority="52"/>
-    <w:lsdException w:name="List Table 1 Light" w:uiPriority="46"/>
-    <w:lsdException w:name="List Table 2" w:uiPriority="47"/>
-    <w:lsdException w:name="List Table 3" w:uiPriority="48"/>
-    <w:lsdException w:name="List Table 4" w:uiPriority="49"/>
-    <w:lsdException w:name="List Table 5 Dark" w:uiPriority="50"/>
-    <w:lsdException w:name="List Table 6 Colorful" w:uiPriority="51"/>
-    <w:lsdException w:name="List Table 7 Colorful" w:uiPriority="52"/>
-    <w:lsdException w:name="List Table 1 Light Accent 1" w:uiPriority="46"/>
-    <w:lsdException w:name="List Table 2 Accent 1" w:uiPriority="47"/>
-    <w:lsdException w:name="List Table 3 Accent 1" w:uiPriority="48"/>
-    <w:lsdException w:name="List Table 4 Accent 1" w:uiPriority="49"/>
-    <w:lsdException w:name="List Table 5 Dark Accent 1" w:uiPriority="50"/>
-    <w:lsdException w:name="List Table 6 Colorful Accent 1" w:uiPriority="51"/>
-    <w:lsdException w:name="List Table 7 Colorful Accent 1" w:uiPriority="52"/>
-    <w:lsdException w:name="List Table 1 Light Accent 2" w:uiPriority="46"/>
-    <w:lsdException w:name="List Table 2 Accent 2" w:uiPriority="47"/>
-    <w:lsdException w:name="List Table 3 Accent 2" w:uiPriority="48"/>
-    <w:lsdException w:name="List Table 4 Accent 2" w:uiPriority="49"/>
-    <w:lsdException w:name="List Table 5 Dark Accent 2" w:uiPriority="50"/>
-    <w:lsdException w:name="List Table 6 Colorful Accent 2" w:uiPriority="51"/>
-    <w:lsdException w:name="List Table 7 Colorful Accent 2" w:uiPriority="52"/>
-    <w:lsdException w:name="List Table 1 Light Accent 3" w:uiPriority="46"/>
-    <w:lsdException w:name="List Table 2 Accent 3" w:uiPriority="47"/>
-    <w:lsdException w:name="List Table 3 Accent 3" w:uiPriority="48"/>
-    <w:lsdException w:name="List Table 4 Accent 3" w:uiPriority="49"/>
-    <w:lsdException w:name="List Table 5 Dark Accent 3" w:uiPriority="50"/>
-    <w:lsdException w:name="List Table 6 Colorful Accent 3" w:uiPriority="51"/>
-    <w:lsdException w:name="List Table 7 Colorful Accent 3" w:uiPriority="52"/>
-    <w:lsdException w:name="List Table 1 Light Accent 4" w:uiPriority="46"/>
-    <w:lsdException w:name="List Table 2 Accent 4" w:uiPriority="47"/>
-    <w:lsdException w:name="List Table 3 Accent 4" w:uiPriority="48"/>
-    <w:lsdException w:name="List Table 4 Accent 4" w:uiPriority="49"/>
-    <w:lsdException w:name="List Table 5 Dark Accent 4" w:uiPriority="50"/>
-    <w:lsdException w:name="List Table 6 Colorful Accent 4" w:uiPriority="51"/>
-    <w:lsdException w:name="List Table 7 Colorful Accent 4" w:uiPriority="52"/>
-    <w:lsdException w:name="List Table 1 Light Accent 5" w:uiPriority="46"/>
-    <w:lsdException w:name="List Table 2 Accent 5" w:uiPriority="47"/>
-    <w:lsdException w:name="List Table 3 Accent 5" w:uiPriority="48"/>
-    <w:lsdException w:name="List Table 4 Accent 5" w:uiPriority="49"/>
-    <w:lsdException w:name="List Table 5 Dark Accent 5" w:uiPriority="50"/>
-    <w:lsdException w:name="List Table 6 Colorful Accent 5" w:uiPriority="51"/>
-    <w:lsdException w:name="List Table 7 Colorful Accent 5" w:uiPriority="52"/>
-    <w:lsdException w:name="List Table 1 Light Accent 6" w:uiPriority="46"/>
-    <w:lsdException w:name="List Table 2 Accent 6" w:uiPriority="47"/>
-    <w:lsdException w:name="List Table 3 Accent 6" w:uiPriority="48"/>
-    <w:lsdException w:name="List Table 4 Accent 6" w:uiPriority="49"/>
-    <w:lsdException w:name="List Table 5 Dark Accent 6" w:uiPriority="50"/>
-    <w:lsdException w:name="List Table 6 Colorful Accent 6" w:uiPriority="51"/>
-    <w:lsdException w:name="List Table 7 Colorful Accent 6" w:uiPriority="52"/>
-    <w:lsdException w:name="Mention" w:semiHidden="1" w:unhideWhenUsed="1"/>
-    <w:lsdException w:name="Smart Hyperlink" w:semiHidden="1" w:unhideWhenUsed="1"/>
-    <w:lsdException w:name="Hashtag" w:semiHidden="1" w:unhideWhenUsed="1"/>
-    <w:lsdException w:name="Unresolved Mention" w:semiHidden="1" w:unhideWhenUsed="1"/>
+  <w:latentStyles w:defLockedState="0" w:defUIPriority="99" w:defSemiHidden="1" w:defUnhideWhenUsed="1" w:defQFormat="0" w:count="267">
+    <w:lsdException w:name="Normal" w:semiHidden="0" w:uiPriority="0" w:unhideWhenUsed="0" w:qFormat="1"/>
+    <w:lsdException w:name="heading 1" w:semiHidden="0" w:uiPriority="9" w:unhideWhenUsed="0" w:qFormat="1"/>
+    <w:lsdException w:name="heading 2" w:uiPriority="9" w:qFormat="1"/>
+    <w:lsdException w:name="heading 3" w:uiPriority="9" w:qFormat="1"/>
+    <w:lsdException w:name="heading 4" w:uiPriority="9" w:qFormat="1"/>
+    <w:lsdException w:name="heading 5" w:uiPriority="9" w:qFormat="1"/>
+    <w:lsdException w:name="heading 6" w:uiPriority="9" w:qFormat="1"/>
+    <w:lsdException w:name="heading 7" w:uiPriority="9" w:qFormat="1"/>
+    <w:lsdException w:name="heading 8" w:uiPriority="9" w:qFormat="1"/>
+    <w:lsdException w:name="heading 9" w:uiPriority="9" w:qFormat="1"/>
+    <w:lsdException w:name="toc 1" w:uiPriority="39"/>
+    <w:lsdException w:name="toc 2" w:uiPriority="39"/>
+    <w:lsdException w:name="toc 3" w:uiPriority="39"/>
+    <w:lsdException w:name="toc 4" w:uiPriority="39"/>
+    <w:lsdException w:name="toc 5" w:uiPriority="39"/>
+    <w:lsdException w:name="toc 6" w:uiPriority="39"/>
+    <w:lsdException w:name="toc 7" w:uiPriority="39"/>
+    <w:lsdException w:name="toc 8" w:uiPriority="39"/>
+    <w:lsdException w:name="toc 9" w:uiPriority="39"/>
+    <w:lsdException w:name="caption" w:uiPriority="35" w:qFormat="1"/>
+    <w:lsdException w:name="Title" w:semiHidden="0" w:uiPriority="10" w:unhideWhenUsed="0" w:qFormat="1"/>
+    <w:lsdException w:name="Default Paragraph Font" w:uiPriority="1"/>
+    <w:lsdException w:name="Subtitle" w:semiHidden="0" w:uiPriority="11" w:unhideWhenUsed="0" w:qFormat="1"/>
+    <w:lsdException w:name="Strong" w:semiHidden="0" w:uiPriority="22" w:unhideWhenUsed="0" w:qFormat="1"/>
+    <w:lsdException w:name="Emphasis" w:semiHidden="0" w:uiPriority="20" w:unhideWhenUsed="0" w:qFormat="1"/>
+    <w:lsdException w:name="Table Grid" w:semiHidden="0" w:uiPriority="39" w:unhideWhenUsed="0"/>
+    <w:lsdException w:name="Placeholder Text" w:unhideWhenUsed="0"/>
+    <w:lsdException w:name="No Spacing" w:semiHidden="0" w:uiPriority="1" w:unhideWhenUsed="0" w:qFormat="1"/>
+    <w:lsdException w:name="Light Shading" w:semiHidden="0" w:uiPriority="60" w:unhideWhenUsed="0"/>
+    <w:lsdException w:name="Light List" w:semiHidden="0" w:uiPriority="61" w:unhideWhenUsed="0"/>
+    <w:lsdException w:name="Light Grid" w:semiHidden="0" w:uiPriority="62" w:unhideWhenUsed="0"/>
+    <w:lsdException w:name="Medium Shading 1" w:semiHidden="0" w:uiPriority="63" w:unhideWhenUsed="0"/>
+    <w:lsdException w:name="Medium Shading 2" w:semiHidden="0" w:uiPriority="64" w:unhideWhenUsed="0"/>
+    <w:lsdException w:name="Medium List 1" w:semiHidden="0" w:uiPriority="65" w:unhideWhenUsed="0"/>
+    <w:lsdException w:name="Medium List 2" w:semiHidden="0" w:uiPriority="66" w:unhideWhenUsed="0"/>
+    <w:lsdException w:name="Medium Grid 1" w:semiHidden="0" w:uiPriority="67" w:unhideWhenUsed="0"/>
+    <w:lsdException w:name="Medium Grid 2" w:semiHidden="0" w:uiPriority="68" w:unhideWhenUsed="0"/>
+    <w:lsdException w:name="Medium Grid 3" w:semiHidden="0" w:uiPriority="69" w:unhideWhenUsed="0"/>
+    <w:lsdException w:name="Dark List" w:semiHidden="0" w:uiPriority="70" w:unhideWhenUsed="0"/>
+    <w:lsdException w:name="Colorful Shading" w:semiHidden="0" w:uiPriority="71" w:unhideWhenUsed="0"/>
+    <w:lsdException w:name="Colorful List" w:semiHidden="0" w:uiPriority="72" w:unhideWhenUsed="0"/>
+    <w:lsdException w:name="Colorful Grid" w:semiHidden="0" w:uiPriority="73" w:unhideWhenUsed="0"/>
+    <w:lsdException w:name="Light Shading Accent 1" w:semiHidden="0" w:uiPriority="60" w:unhideWhenUsed="0"/>
+    <w:lsdException w:name="Light List Accent 1" w:semiHidden="0" w:uiPriority="61" w:unhideWhenUsed="0"/>
+    <w:lsdException w:name="Light Grid Accent 1" w:semiHidden="0" w:uiPriority="62" w:unhideWhenUsed="0"/>
+    <w:lsdException w:name="Medium Shading 1 Accent 1" w:semiHidden="0" w:uiPriority="63" w:unhideWhenUsed="0"/>
+    <w:lsdException w:name="Medium Shading 2 Accent 1" w:semiHidden="0" w:uiPriority="64" w:unhideWhenUsed="0"/>
+    <w:lsdException w:name="Medium List 1 Accent 1" w:semiHidden="0" w:uiPriority="65" w:unhideWhenUsed="0"/>
+    <w:lsdException w:name="Revision" w:unhideWhenUsed="0"/>
+    <w:lsdException w:name="List Paragraph" w:semiHidden="0" w:uiPriority="34" w:unhideWhenUsed="0" w:qFormat="1"/>
+    <w:lsdException w:name="Quote" w:semiHidden="0" w:uiPriority="29" w:unhideWhenUsed="0" w:qFormat="1"/>
+    <w:lsdException w:name="Intense Quote" w:semiHidden="0" w:uiPriority="30" w:unhideWhenUsed="0" w:qFormat="1"/>
+    <w:lsdException w:name="Medium List 2 Accent 1" w:semiHidden="0" w:uiPriority="66" w:unhideWhenUsed="0"/>
+    <w:lsdException w:name="Medium Grid 1 Accent 1" w:semiHidden="0" w:uiPriority="67" w:unhideWhenUsed="0"/>
+    <w:lsdException w:name="Medium Grid 2 Accent 1" w:semiHidden="0" w:uiPriority="68" w:unhideWhenUsed="0"/>
+    <w:lsdException w:name="Medium Grid 3 Accent 1" w:semiHidden="0" w:uiPriority="69" w:unhideWhenUsed="0"/>
+    <w:lsdException w:name="Dark List Accent 1" w:semiHidden="0" w:uiPriority="70" w:unhideWhenUsed="0"/>
+    <w:lsdException w:name="Colorful Shading Accent 1" w:semiHidden="0" w:uiPriority="71" w:unhideWhenUsed="0"/>
+    <w:lsdException w:name="Colorful List Accent 1" w:semiHidden="0" w:uiPriority="72" w:unhideWhenUsed="0"/>
+    <w:lsdException w:name="Colorful Grid Accent 1" w:semiHidden="0" w:uiPriority="73" w:unhideWhenUsed="0"/>
+    <w:lsdException w:name="Light Shading Accent 2" w:semiHidden="0" w:uiPriority="60" w:unhideWhenUsed="0"/>
+    <w:lsdException w:name="Light List Accent 2" w:semiHidden="0" w:uiPriority="61" w:unhideWhenUsed="0"/>
+    <w:lsdException w:name="Light Grid Accent 2" w:semiHidden="0" w:uiPriority="62" w:unhideWhenUsed="0"/>
+    <w:lsdException w:name="Medium Shading 1 Accent 2" w:semiHidden="0" w:uiPriority="63" w:unhideWhenUsed="0"/>
+    <w:lsdException w:name="Medium Shading 2 Accent 2" w:semiHidden="0" w:uiPriority="64" w:unhideWhenUsed="0"/>
+    <w:lsdException w:name="Medium List 1 Accent 2" w:semiHidden="0" w:uiPriority="65" w:unhideWhenUsed="0"/>
+    <w:lsdException w:name="Medium List 2 Accent 2" w:semiHidden="0" w:uiPriority="66" w:unhideWhenUsed="0"/>
+    <w:lsdException w:name="Medium Grid 1 Accent 2" w:semiHidden="0" w:uiPriority="67" w:unhideWhenUsed="0"/>
+    <w:lsdException w:name="Medium Grid 2 Accent 2" w:semiHidden="0" w:uiPriority="68" w:unhideWhenUsed="0"/>
+    <w:lsdException w:name="Medium Grid 3 Accent 2" w:semiHidden="0" w:uiPriority="69" w:unhideWhenUsed="0"/>
+    <w:lsdException w:name="Dark List Accent 2" w:semiHidden="0" w:uiPriority="70" w:unhideWhenUsed="0"/>
+    <w:lsdException w:name="Colorful Shading Accent 2" w:semiHidden="0" w:uiPriority="71" w:unhideWhenUsed="0"/>
+    <w:lsdException w:name="Colorful List Accent 2" w:semiHidden="0" w:uiPriority="72" w:unhideWhenUsed="0"/>
+    <w:lsdException w:name="Colorful Grid Accent 2" w:semiHidden="0" w:uiPriority="73" w:unhideWhenUsed="0"/>
+    <w:lsdException w:name="Light Shading Accent 3" w:semiHidden="0" w:uiPriority="60" w:unhideWhenUsed="0"/>
+    <w:lsdException w:name="Light List Accent 3" w:semiHidden="0" w:uiPriority="61" w:unhideWhenUsed="0"/>
+    <w:lsdException w:name="Light Grid Accent 3" w:semiHidden="0" w:uiPriority="62" w:unhideWhenUsed="0"/>
+    <w:lsdException w:name="Medium Shading 1 Accent 3" w:semiHidden="0" w:uiPriority="63" w:unhideWhenUsed="0"/>
+    <w:lsdException w:name="Medium Shading 2 Accent 3" w:semiHidden="0" w:uiPriority="64" w:unhideWhenUsed="0"/>
+    <w:lsdException w:name="Medium List 1 Accent 3" w:semiHidden="0" w:uiPriority="65" w:unhideWhenUsed="0"/>
+    <w:lsdException w:name="Medium List 2 Accent 3" w:semiHidden="0" w:uiPriority="66" w:unhideWhenUsed="0"/>
+    <w:lsdException w:name="Medium Grid 1 Accent 3" w:semiHidden="0" w:uiPriority="67" w:unhideWhenUsed="0"/>
+    <w:lsdException w:name="Medium Grid 2 Accent 3" w:semiHidden="0" w:uiPriority="68" w:unhideWhenUsed="0"/>
+    <w:lsdException w:name="Medium Grid 3 Accent 3" w:semiHidden="0" w:uiPriority="69" w:unhideWhenUsed="0"/>
+    <w:lsdException w:name="Dark List Accent 3" w:semiHidden="0" w:uiPriority="70" w:unhideWhenUsed="0"/>
+    <w:lsdException w:name="Colorful Shading Accent 3" w:semiHidden="0" w:uiPriority="71" w:unhideWhenUsed="0"/>
+    <w:lsdException w:name="Colorful List Accent 3" w:semiHidden="0" w:uiPriority="72" w:unhideWhenUsed="0"/>
+    <w:lsdException w:name="Colorful Grid Accent 3" w:semiHidden="0" w:uiPriority="73" w:unhideWhenUsed="0"/>
+    <w:lsdException w:name="Light Shading Accent 4" w:semiHidden="0" w:uiPriority="60" w:unhideWhenUsed="0"/>
+    <w:lsdException w:name="Light List Accent 4" w:semiHidden="0" w:uiPriority="61" w:unhideWhenUsed="0"/>
+    <w:lsdException w:name="Light Grid Accent 4" w:semiHidden="0" w:uiPriority="62" w:unhideWhenUsed="0"/>
+    <w:lsdException w:name="Medium Shading 1 Accent 4" w:semiHidden="0" w:uiPriority="63" w:unhideWhenUsed="0"/>
+    <w:lsdException w:name="Medium Shading 2 Accent 4" w:semiHidden="0" w:uiPriority="64" w:unhideWhenUsed="0"/>
+    <w:lsdException w:name="Medium List 1 Accent 4" w:semiHidden="0" w:uiPriority="65" w:unhideWhenUsed="0"/>
+    <w:lsdException w:name="Medium List 2 Accent 4" w:semiHidden="0" w:uiPriority="66" w:unhideWhenUsed="0"/>
+    <w:lsdException w:name="Medium Grid 1 Accent 4" w:semiHidden="0" w:uiPriority="67" w:unhideWhenUsed="0"/>
+    <w:lsdException w:name="Medium Grid 2 Accent 4" w:semiHidden="0" w:uiPriority="68" w:unhideWhenUsed="0"/>
+    <w:lsdException w:name="Medium Grid 3 Accent 4" w:semiHidden="0" w:uiPriority="69" w:unhideWhenUsed="0"/>
+    <w:lsdException w:name="Dark List Accent 4" w:semiHidden="0" w:uiPriority="70" w:unhideWhenUsed="0"/>
+    <w:lsdException w:name="Colorful Shading Accent 4" w:semiHidden="0" w:uiPriority="71" w:unhideWhenUsed="0"/>
+    <w:lsdException w:name="Colorful List Accent 4" w:semiHidden="0" w:uiPriority="72" w:unhideWhenUsed="0"/>
+    <w:lsdException w:name="Colorful Grid Accent 4" w:semiHidden="0" w:uiPriority="73" w:unhideWhenUsed="0"/>
+    <w:lsdException w:name="Light Shading Accent 5" w:semiHidden="0" w:uiPriority="60" w:unhideWhenUsed="0"/>
+    <w:lsdException w:name="Light List Accent 5" w:semiHidden="0" w:uiPriority="61" w:unhideWhenUsed="0"/>
+    <w:lsdException w:name="Light Grid Accent 5" w:semiHidden="0" w:uiPriority="62" w:unhideWhenUsed="0"/>
+    <w:lsdException w:name="Medium Shading 1 Accent 5" w:semiHidden="0" w:uiPriority="63" w:unhideWhenUsed="0"/>
+    <w:lsdException w:name="Medium Shading 2 Accent 5" w:semiHidden="0" w:uiPriority="64" w:unhideWhenUsed="0"/>
+    <w:lsdException w:name="Medium List 1 Accent 5" w:semiHidden="0" w:uiPriority="65" w:unhideWhenUsed="0"/>
+    <w:lsdException w:name="Medium List 2 Accent 5" w:semiHidden="0" w:uiPriority="66" w:unhideWhenUsed="0"/>
+    <w:lsdException w:name="Medium Grid 1 Accent 5" w:semiHidden="0" w:uiPriority="67" w:unhideWhenUsed="0"/>
+    <w:lsdException w:name="Medium Grid 2 Accent 5" w:semiHidden="0" w:uiPriority="68" w:unhideWhenUsed="0"/>
+    <w:lsdException w:name="Medium Grid 3 Accent 5" w:semiHidden="0" w:uiPriority="69" w:unhideWhenUsed="0"/>
+    <w:lsdException w:name="Dark List Accent 5" w:semiHidden="0" w:uiPriority="70" w:unhideWhenUsed="0"/>
+    <w:lsdException w:name="Colorful Shading Accent 5" w:semiHidden="0" w:uiPriority="71" w:unhideWhenUsed="0"/>
+    <w:lsdException w:name="Colorful List Accent 5" w:semiHidden="0" w:uiPriority="72" w:unhideWhenUsed="0"/>
+    <w:lsdException w:name="Colorful Grid Accent 5" w:semiHidden="0" w:uiPriority="73" w:unhideWhenUsed="0"/>
+    <w:lsdException w:name="Light Shading Accent 6" w:semiHidden="0" w:uiPriority="60" w:unhideWhenUsed="0"/>
+    <w:lsdException w:name="Light List Accent 6" w:semiHidden="0" w:uiPriority="61" w:unhideWhenUsed="0"/>
+    <w:lsdException w:name="Light Grid Accent 6" w:semiHidden="0" w:uiPriority="62" w:unhideWhenUsed="0"/>
+    <w:lsdException w:name="Medium Shading 1 Accent 6" w:semiHidden="0" w:uiPriority="63" w:unhideWhenUsed="0"/>
+    <w:lsdException w:name="Medium Shading 2 Accent 6" w:semiHidden="0" w:uiPriority="64" w:unhideWhenUsed="0"/>
+    <w:lsdException w:name="Medium List 1 Accent 6" w:semiHidden="0" w:uiPriority="65" w:unhideWhenUsed="0"/>
+    <w:lsdException w:name="Medium List 2 Accent 6" w:semiHidden="0" w:uiPriority="66" w:unhideWhenUsed="0"/>
+    <w:lsdException w:name="Medium Grid 1 Accent 6" w:semiHidden="0" w:uiPriority="67" w:unhideWhenUsed="0"/>
+    <w:lsdException w:name="Medium Grid 2 Accent 6" w:semiHidden="0" w:uiPriority="68" w:unhideWhenUsed="0"/>
+    <w:lsdException w:name="Medium Grid 3 Accent 6" w:semiHidden="0" w:uiPriority="69" w:unhideWhenUsed="0"/>
+    <w:lsdException w:name="Dark List Accent 6" w:semiHidden="0" w:uiPriority="70" w:unhideWhenUsed="0"/>
+    <w:lsdException w:name="Colorful Shading Accent 6" w:semiHidden="0" w:uiPriority="71" w:unhideWhenUsed="0"/>
+    <w:lsdException w:name="Colorful List Accent 6" w:semiHidden="0" w:uiPriority="72" w:unhideWhenUsed="0"/>
+    <w:lsdException w:name="Colorful Grid Accent 6" w:semiHidden="0" w:uiPriority="73" w:unhideWhenUsed="0"/>
+    <w:lsdException w:name="Subtle Emphasis" w:semiHidden="0" w:uiPriority="19" w:unhideWhenUsed="0" w:qFormat="1"/>
+    <w:lsdException w:name="Intense Emphasis" w:semiHidden="0" w:uiPriority="21" w:unhideWhenUsed="0" w:qFormat="1"/>
+    <w:lsdException w:name="Subtle Reference" w:semiHidden="0" w:uiPriority="31" w:unhideWhenUsed="0" w:qFormat="1"/>
+    <w:lsdException w:name="Intense Reference" w:semiHidden="0" w:uiPriority="32" w:unhideWhenUsed="0" w:qFormat="1"/>
+    <w:lsdException w:name="Book Title" w:semiHidden="0" w:uiPriority="33" w:unhideWhenUsed="0" w:qFormat="1"/>
+    <w:lsdException w:name="Bibliography" w:uiPriority="37"/>
+    <w:lsdException w:name="TOC Heading" w:uiPriority="39" w:qFormat="1"/>
   </w:latentStyles>
   <w:style w:type="paragraph" w:default="1" w:styleId="Normale">
     <w:name w:val="Normal"/>
     <w:qFormat/>
+    <w:rsid w:val="003568AE"/>
   </w:style>
   <w:style w:type="character" w:default="1" w:styleId="Carpredefinitoparagrafo">
     <w:name w:val="Default Paragraph Font"/>
@@ -2016,6 +1844,7 @@
     <w:uiPriority w:val="99"/>
     <w:semiHidden/>
     <w:unhideWhenUsed/>
+    <w:qFormat/>
     <w:tblPr>
       <w:tblInd w:w="0" w:type="dxa"/>
       <w:tblCellMar>
@@ -2075,6 +1904,33 @@
       <w:contextualSpacing/>
     </w:pPr>
   </w:style>
+  <w:style w:type="paragraph" w:styleId="Testofumetto">
+    <w:name w:val="Balloon Text"/>
+    <w:basedOn w:val="Normale"/>
+    <w:link w:val="TestofumettoCarattere"/>
+    <w:uiPriority w:val="99"/>
+    <w:semiHidden/>
+    <w:unhideWhenUsed/>
+    <w:rsid w:val="00237B9E"/>
+    <w:rPr>
+      <w:rFonts w:ascii="Tahoma" w:hAnsi="Tahoma" w:cs="Tahoma"/>
+      <w:sz w:val="16"/>
+      <w:szCs w:val="16"/>
+    </w:rPr>
+  </w:style>
+  <w:style w:type="character" w:customStyle="1" w:styleId="TestofumettoCarattere">
+    <w:name w:val="Testo fumetto Carattere"/>
+    <w:basedOn w:val="Carpredefinitoparagrafo"/>
+    <w:link w:val="Testofumetto"/>
+    <w:uiPriority w:val="99"/>
+    <w:semiHidden/>
+    <w:rsid w:val="00237B9E"/>
+    <w:rPr>
+      <w:rFonts w:ascii="Tahoma" w:hAnsi="Tahoma" w:cs="Tahoma"/>
+      <w:sz w:val="16"/>
+      <w:szCs w:val="16"/>
+    </w:rPr>
+  </w:style>
 </w:styles>
 </file>
 
@@ -2121,7 +1977,7 @@
     </a:clrScheme>
     <a:fontScheme name="Office">
       <a:majorFont>
-        <a:latin typeface="Calibri Light" panose="020F0302020204030204"/>
+        <a:latin typeface="Calibri Light"/>
         <a:ea typeface=""/>
         <a:cs typeface=""/>
         <a:font script="Jpan" typeface="游ゴシック Light"/>
@@ -2173,7 +2029,7 @@
         <a:font script="Tfng" typeface="Ebrima"/>
       </a:majorFont>
       <a:minorFont>
-        <a:latin typeface="Calibri" panose="020F0502020204030204"/>
+        <a:latin typeface="Calibri"/>
         <a:ea typeface=""/>
         <a:cs typeface=""/>
         <a:font script="Jpan" typeface="游明朝"/>
@@ -2367,7 +2223,7 @@
   <a:extraClrSchemeLst/>
   <a:extLst>
     <a:ext uri="{05A4C25C-085E-4340-85A3-A5531E510DB2}">
-      <thm15:themeFamily xmlns:thm15="http://schemas.microsoft.com/office/thememl/2012/main" name="Office Theme" id="{62F939B6-93AF-4DB8-9C6B-D6C7DFDC589F}" vid="{4A3C46E8-61CC-4603-A589-7422A47A8E4A}"/>
+      <thm15:themeFamily xmlns:thm15="http://schemas.microsoft.com/office/thememl/2012/main" xmlns="" name="Office Theme" id="{62F939B6-93AF-4DB8-9C6B-D6C7DFDC589F}" vid="{4A3C46E8-61CC-4603-A589-7422A47A8E4A}"/>
     </a:ext>
   </a:extLst>
 </a:theme>

</xml_diff>